<commit_message>
donnerstag nach der session
</commit_message>
<xml_diff>
--- a/Timeline.docx
+++ b/Timeline.docx
@@ -3,11 +3,9 @@
 <w:document xmlns:wpc="http://schemas.microsoft.com/office/word/2010/wordprocessingCanvas" xmlns:mc="http://schemas.openxmlformats.org/markup-compatibility/2006" xmlns:o="urn:schemas-microsoft-com:office:office" xmlns:r="http://schemas.openxmlformats.org/officeDocument/2006/relationships" xmlns:m="http://schemas.openxmlformats.org/officeDocument/2006/math" xmlns:v="urn:schemas-microsoft-com:vml" xmlns:wp14="http://schemas.microsoft.com/office/word/2010/wordprocessingDrawing" xmlns:wp="http://schemas.openxmlformats.org/drawingml/2006/wordprocessingDrawing" xmlns:w10="urn:schemas-microsoft-com:office:word" xmlns:w="http://schemas.openxmlformats.org/wordprocessingml/2006/main" xmlns:w14="http://schemas.microsoft.com/office/word/2010/wordml" xmlns:w15="http://schemas.microsoft.com/office/word/2012/wordml" xmlns:wpg="http://schemas.microsoft.com/office/word/2010/wordprocessingGroup" xmlns:wpi="http://schemas.microsoft.com/office/word/2010/wordprocessingInk" xmlns:wne="http://schemas.microsoft.com/office/word/2006/wordml" xmlns:wps="http://schemas.microsoft.com/office/word/2010/wordprocessingShape" mc:Ignorable="w14 w15 wp14">
   <w:body>
     <w:p>
-      <w:proofErr w:type="spellStart"/>
       <w:r>
         <w:t>Questions</w:t>
       </w:r>
-      <w:proofErr w:type="spellEnd"/>
     </w:p>
     <w:p>
       <w:pPr>
@@ -152,24 +150,6 @@
         <w:rPr>
           <w:lang w:val="en-US"/>
         </w:rPr>
-        <w:t>Read in all csv files (train and test) and extract the training matrix X</w:t>
-      </w:r>
-    </w:p>
-    <w:p>
-      <w:pPr>
-        <w:pStyle w:val="Listenabsatz"/>
-        <w:numPr>
-          <w:ilvl w:val="0"/>
-          <w:numId w:val="1"/>
-        </w:numPr>
-        <w:rPr>
-          <w:lang w:val="en-US"/>
-        </w:rPr>
-      </w:pPr>
-      <w:r>
-        <w:rPr>
-          <w:lang w:val="en-US"/>
-        </w:rPr>
         <w:t>Try a SVM to predict all test labels and write and submit the submission file</w:t>
       </w:r>
     </w:p>
@@ -225,23 +205,305 @@
           <w:lang w:val="en-US"/>
         </w:rPr>
         <w:t>Decide on one feature and test several different classifiers (SVM, RF, NN)</w:t>
+      </w:r>
+    </w:p>
+    <w:p>
+      <w:pPr>
+        <w:rPr>
+          <w:lang w:val="en-US"/>
+        </w:rPr>
+      </w:pPr>
+    </w:p>
+    <w:p>
+      <w:pPr>
+        <w:rPr>
+          <w:lang w:val="en-US"/>
+        </w:rPr>
+      </w:pPr>
+      <w:r>
+        <w:rPr>
+          <w:lang w:val="en-US"/>
+        </w:rPr>
+        <w:t>Nicolas</w:t>
+      </w:r>
+    </w:p>
+    <w:p>
+      <w:pPr>
+        <w:pStyle w:val="Listenabsatz"/>
+        <w:numPr>
+          <w:ilvl w:val="0"/>
+          <w:numId w:val="1"/>
+        </w:numPr>
+        <w:rPr>
+          <w:lang w:val="en-US"/>
+        </w:rPr>
+      </w:pPr>
+      <w:r>
+        <w:rPr>
+          <w:lang w:val="en-US"/>
+        </w:rPr>
+        <w:t xml:space="preserve">Butterworth filter </w:t>
+      </w:r>
+    </w:p>
+    <w:p>
+      <w:pPr>
+        <w:pStyle w:val="Listenabsatz"/>
+        <w:numPr>
+          <w:ilvl w:val="0"/>
+          <w:numId w:val="1"/>
+        </w:numPr>
+        <w:rPr>
+          <w:lang w:val="en-US"/>
+        </w:rPr>
+      </w:pPr>
+      <w:r>
+        <w:rPr>
+          <w:lang w:val="en-US"/>
+        </w:rPr>
+        <w:t>Extract verschiedene feature sets</w:t>
+      </w:r>
+    </w:p>
+    <w:p>
+      <w:pPr>
+        <w:pStyle w:val="Listenabsatz"/>
+        <w:numPr>
+          <w:ilvl w:val="0"/>
+          <w:numId w:val="1"/>
+        </w:numPr>
+        <w:rPr>
+          <w:lang w:val="en-US"/>
+        </w:rPr>
+      </w:pPr>
+      <w:r>
+        <w:rPr>
+          <w:lang w:val="en-US"/>
+        </w:rPr>
+        <w:t xml:space="preserve">Abschnitt dazu im Report schreiben </w:t>
+      </w:r>
+    </w:p>
+    <w:p>
+      <w:pPr>
+        <w:pStyle w:val="Listenabsatz"/>
+        <w:numPr>
+          <w:ilvl w:val="0"/>
+          <w:numId w:val="1"/>
+        </w:numPr>
+        <w:rPr>
+          <w:lang w:val="en-US"/>
+        </w:rPr>
+      </w:pPr>
+      <w:r>
+        <w:rPr>
+          <w:lang w:val="en-US"/>
+        </w:rPr>
+        <w:t xml:space="preserve">Naïve classifier mit konstantem Verhältnis </w:t>
+      </w:r>
+    </w:p>
+    <w:p>
+      <w:pPr>
+        <w:pStyle w:val="Listenabsatz"/>
+        <w:numPr>
+          <w:ilvl w:val="0"/>
+          <w:numId w:val="1"/>
+        </w:numPr>
+        <w:rPr>
+          <w:lang w:val="en-US"/>
+        </w:rPr>
+      </w:pPr>
+      <w:r>
+        <w:rPr>
+          <w:lang w:val="en-US"/>
+        </w:rPr>
+        <w:t>Gradient Boosting Benchmark testen</w:t>
+      </w:r>
+    </w:p>
+    <w:p>
+      <w:pPr>
+        <w:pStyle w:val="Listenabsatz"/>
+        <w:numPr>
+          <w:ilvl w:val="0"/>
+          <w:numId w:val="1"/>
+        </w:numPr>
+      </w:pPr>
+      <w:r>
+        <w:t>Chapter in report: warum SVM, RF</w:t>
+      </w:r>
+    </w:p>
+    <w:p/>
+    <w:p>
+      <w:pPr>
+        <w:rPr>
+          <w:lang w:val="en-US"/>
+        </w:rPr>
+      </w:pPr>
+      <w:r>
+        <w:rPr>
+          <w:lang w:val="en-US"/>
+        </w:rPr>
+        <w:t>Andi</w:t>
+      </w:r>
+    </w:p>
+    <w:p>
+      <w:pPr>
+        <w:pStyle w:val="Listenabsatz"/>
+        <w:numPr>
+          <w:ilvl w:val="0"/>
+          <w:numId w:val="1"/>
+        </w:numPr>
+      </w:pPr>
+      <w:r>
+        <w:t>EEGLearn – verwenden von ConvNets</w:t>
+      </w:r>
+      <w:r>
+        <w:t xml:space="preserve"> – vergleich mit fully connected (keras)</w:t>
+      </w:r>
+    </w:p>
+    <w:p>
+      <w:pPr>
+        <w:pStyle w:val="Listenabsatz"/>
+        <w:numPr>
+          <w:ilvl w:val="0"/>
+          <w:numId w:val="1"/>
+        </w:numPr>
+        <w:rPr>
+          <w:lang w:val="en-US"/>
+        </w:rPr>
+      </w:pPr>
+      <w:r>
+        <w:rPr>
+          <w:lang w:val="en-US"/>
+        </w:rPr>
+        <w:t xml:space="preserve">Abschnitt dazu im Report schreiben </w:t>
+      </w:r>
+    </w:p>
+    <w:p>
+      <w:pPr>
+        <w:pStyle w:val="Listenabsatz"/>
+        <w:numPr>
+          <w:ilvl w:val="0"/>
+          <w:numId w:val="1"/>
+        </w:numPr>
+      </w:pPr>
+      <w:r>
+        <w:t>Code checken -&gt; warum w</w:t>
+      </w:r>
+      <w:r>
+        <w:t>e</w:t>
+      </w:r>
+      <w:r>
+        <w:t>rden so viele 1ser predicted?</w:t>
+      </w:r>
+    </w:p>
+    <w:p>
+      <w:pPr>
+        <w:pStyle w:val="Listenabsatz"/>
+        <w:numPr>
+          <w:ilvl w:val="0"/>
+          <w:numId w:val="1"/>
+        </w:numPr>
+      </w:pPr>
+      <w:r>
+        <w:t>Chapter in report: warum NN, Gradient Boosting</w:t>
+      </w:r>
+    </w:p>
+    <w:p>
+      <w:pPr>
+        <w:pStyle w:val="Listenabsatz"/>
+        <w:numPr>
+          <w:ilvl w:val="0"/>
+          <w:numId w:val="1"/>
+        </w:numPr>
+      </w:pPr>
+    </w:p>
+    <w:p/>
+    <w:p>
+      <w:pPr>
+        <w:rPr>
+          <w:lang w:val="en-US"/>
+        </w:rPr>
+      </w:pPr>
+      <w:r>
+        <w:rPr>
+          <w:lang w:val="en-US"/>
+        </w:rPr>
+        <w:t>Claas</w:t>
+      </w:r>
+    </w:p>
+    <w:p>
+      <w:pPr>
+        <w:pStyle w:val="Listenabsatz"/>
+        <w:numPr>
+          <w:ilvl w:val="0"/>
+          <w:numId w:val="1"/>
+        </w:numPr>
+      </w:pPr>
+      <w:r>
+        <w:t xml:space="preserve">Introduction und problem statement schreiben (vgl. </w:t>
+      </w:r>
+      <w:r>
+        <w:t>report in git)</w:t>
+      </w:r>
+    </w:p>
+    <w:p>
+      <w:pPr>
+        <w:pStyle w:val="Listenabsatz"/>
+        <w:numPr>
+          <w:ilvl w:val="0"/>
+          <w:numId w:val="1"/>
+        </w:numPr>
+      </w:pPr>
+      <w:r>
+        <w:t>Code checken -&gt; warum w</w:t>
+      </w:r>
+      <w:r>
+        <w:t>e</w:t>
+      </w:r>
+      <w:r>
+        <w:t>rden so viele 1ser predicted?</w:t>
+      </w:r>
+    </w:p>
+    <w:p>
+      <w:pPr>
+        <w:pStyle w:val="Listenabsatz"/>
+        <w:numPr>
+          <w:ilvl w:val="0"/>
+          <w:numId w:val="1"/>
+        </w:numPr>
+      </w:pPr>
+      <w:r>
+        <w:t>Cross validation (siehe Diskussion im Forum)</w:t>
+      </w:r>
+    </w:p>
+    <w:p>
+      <w:pPr>
+        <w:pStyle w:val="Listenabsatz"/>
+        <w:numPr>
+          <w:ilvl w:val="0"/>
+          <w:numId w:val="1"/>
+        </w:numPr>
+      </w:pPr>
+    </w:p>
+    <w:p/>
+    <w:p>
+      <w:r>
+        <w:t>Mittwoch: bis 15 Uhr</w:t>
       </w:r>
       <w:bookmarkStart w:id="0" w:name="_GoBack"/>
       <w:bookmarkEnd w:id="0"/>
     </w:p>
-    <w:p>
-      <w:pPr>
-        <w:rPr>
-          <w:lang w:val="en-US"/>
-        </w:rPr>
-      </w:pPr>
-    </w:p>
-    <w:p>
-      <w:pPr>
-        <w:rPr>
-          <w:lang w:val="en-US"/>
-        </w:rPr>
-      </w:pPr>
+    <w:p/>
+    <w:p>
+      <w:pPr>
+        <w:rPr>
+          <w:lang w:val="en-US"/>
+        </w:rPr>
+      </w:pPr>
+      <w:r>
+        <w:rPr>
+          <w:lang w:val="en-US"/>
+        </w:rPr>
+        <w:t xml:space="preserve">Letztes Wochenende: </w:t>
+      </w:r>
     </w:p>
     <w:p>
       <w:pPr>

</xml_diff>

<commit_message>
Tests with different channels
</commit_message>
<xml_diff>
--- a/Timeline.docx
+++ b/Timeline.docx
@@ -296,201 +296,41 @@
         <w:rPr>
           <w:lang w:val="en-US"/>
         </w:rPr>
-        <w:t xml:space="preserve">Naïve classifier mit konstantem Verhältnis </w:t>
-      </w:r>
-    </w:p>
-    <w:p>
-      <w:pPr>
-        <w:pStyle w:val="Listenabsatz"/>
-        <w:numPr>
-          <w:ilvl w:val="0"/>
-          <w:numId w:val="1"/>
-        </w:numPr>
-        <w:rPr>
-          <w:lang w:val="en-US"/>
-        </w:rPr>
-      </w:pPr>
-      <w:r>
-        <w:rPr>
-          <w:lang w:val="en-US"/>
-        </w:rPr>
-        <w:t>Gradient Boosting Benchmark testen</w:t>
-      </w:r>
-    </w:p>
-    <w:p>
-      <w:pPr>
-        <w:pStyle w:val="Listenabsatz"/>
-        <w:numPr>
-          <w:ilvl w:val="0"/>
-          <w:numId w:val="1"/>
-        </w:numPr>
-      </w:pPr>
-      <w:r>
-        <w:t>Chapter in report: warum SVM, RF</w:t>
-      </w:r>
-    </w:p>
-    <w:p/>
-    <w:p>
-      <w:pPr>
-        <w:rPr>
-          <w:lang w:val="en-US"/>
-        </w:rPr>
-      </w:pPr>
-      <w:r>
-        <w:rPr>
-          <w:lang w:val="en-US"/>
-        </w:rPr>
-        <w:t>Andi</w:t>
-      </w:r>
-    </w:p>
-    <w:p>
-      <w:pPr>
-        <w:pStyle w:val="Listenabsatz"/>
-        <w:numPr>
-          <w:ilvl w:val="0"/>
-          <w:numId w:val="1"/>
-        </w:numPr>
-      </w:pPr>
-      <w:r>
-        <w:t>EEGLearn – verwenden von ConvNets</w:t>
-      </w:r>
-      <w:r>
-        <w:t xml:space="preserve"> – vergleich mit fully connected (keras)</w:t>
-      </w:r>
-    </w:p>
-    <w:p>
-      <w:pPr>
-        <w:pStyle w:val="Listenabsatz"/>
-        <w:numPr>
-          <w:ilvl w:val="0"/>
-          <w:numId w:val="1"/>
-        </w:numPr>
-        <w:rPr>
-          <w:lang w:val="en-US"/>
-        </w:rPr>
-      </w:pPr>
-      <w:r>
-        <w:rPr>
-          <w:lang w:val="en-US"/>
-        </w:rPr>
-        <w:t xml:space="preserve">Abschnitt dazu im Report schreiben </w:t>
-      </w:r>
-    </w:p>
-    <w:p>
-      <w:pPr>
-        <w:pStyle w:val="Listenabsatz"/>
-        <w:numPr>
-          <w:ilvl w:val="0"/>
-          <w:numId w:val="1"/>
-        </w:numPr>
-      </w:pPr>
-      <w:r>
-        <w:t>Code checken -&gt; warum w</w:t>
-      </w:r>
-      <w:r>
-        <w:t>e</w:t>
-      </w:r>
-      <w:r>
-        <w:t>rden so viele 1ser predicted?</w:t>
-      </w:r>
-    </w:p>
-    <w:p>
-      <w:pPr>
-        <w:pStyle w:val="Listenabsatz"/>
-        <w:numPr>
-          <w:ilvl w:val="0"/>
-          <w:numId w:val="1"/>
-        </w:numPr>
-      </w:pPr>
-      <w:r>
-        <w:t>Chapter in report: warum NN, Gradient Boosting</w:t>
-      </w:r>
-    </w:p>
-    <w:p>
-      <w:pPr>
-        <w:pStyle w:val="Listenabsatz"/>
-        <w:numPr>
-          <w:ilvl w:val="0"/>
-          <w:numId w:val="1"/>
-        </w:numPr>
-      </w:pPr>
-    </w:p>
-    <w:p/>
-    <w:p>
-      <w:pPr>
-        <w:rPr>
-          <w:lang w:val="en-US"/>
-        </w:rPr>
-      </w:pPr>
-      <w:r>
-        <w:rPr>
-          <w:lang w:val="en-US"/>
-        </w:rPr>
-        <w:t>Claas</w:t>
-      </w:r>
-    </w:p>
-    <w:p>
-      <w:pPr>
-        <w:pStyle w:val="Listenabsatz"/>
-        <w:numPr>
-          <w:ilvl w:val="0"/>
-          <w:numId w:val="1"/>
-        </w:numPr>
-      </w:pPr>
-      <w:r>
-        <w:t xml:space="preserve">Introduction und problem statement schreiben (vgl. </w:t>
-      </w:r>
-      <w:r>
-        <w:t>report in git)</w:t>
-      </w:r>
-    </w:p>
-    <w:p>
-      <w:pPr>
-        <w:pStyle w:val="Listenabsatz"/>
-        <w:numPr>
-          <w:ilvl w:val="0"/>
-          <w:numId w:val="1"/>
-        </w:numPr>
-      </w:pPr>
-      <w:r>
-        <w:t>Code checken -&gt; warum w</w:t>
-      </w:r>
-      <w:r>
-        <w:t>e</w:t>
-      </w:r>
-      <w:r>
-        <w:t>rden so viele 1ser predicted?</w:t>
-      </w:r>
-    </w:p>
-    <w:p>
-      <w:pPr>
-        <w:pStyle w:val="Listenabsatz"/>
-        <w:numPr>
-          <w:ilvl w:val="0"/>
-          <w:numId w:val="1"/>
-        </w:numPr>
-      </w:pPr>
-      <w:r>
-        <w:t>Cross validation (siehe Diskussion im Forum)</w:t>
-      </w:r>
-    </w:p>
-    <w:p>
-      <w:pPr>
-        <w:pStyle w:val="Listenabsatz"/>
-        <w:numPr>
-          <w:ilvl w:val="0"/>
-          <w:numId w:val="1"/>
-        </w:numPr>
-      </w:pPr>
-    </w:p>
-    <w:p/>
-    <w:p>
-      <w:r>
-        <w:t>Mittwoch: bis 15 Uhr</w:t>
+        <w:t>Verstehen, wie die predict_prob funktioniert</w:t>
       </w:r>
       <w:bookmarkStart w:id="0" w:name="_GoBack"/>
       <w:bookmarkEnd w:id="0"/>
     </w:p>
+    <w:p>
+      <w:pPr>
+        <w:pStyle w:val="Listenabsatz"/>
+        <w:numPr>
+          <w:ilvl w:val="0"/>
+          <w:numId w:val="1"/>
+        </w:numPr>
+        <w:rPr>
+          <w:lang w:val="en-US"/>
+        </w:rPr>
+      </w:pPr>
+      <w:r>
+        <w:rPr>
+          <w:lang w:val="en-US"/>
+        </w:rPr>
+        <w:t>Gradient Boosting Benchmark testen</w:t>
+      </w:r>
+    </w:p>
+    <w:p>
+      <w:pPr>
+        <w:pStyle w:val="Listenabsatz"/>
+        <w:numPr>
+          <w:ilvl w:val="0"/>
+          <w:numId w:val="1"/>
+        </w:numPr>
+      </w:pPr>
+      <w:r>
+        <w:t>Chapter in report: warum SVM, RF</w:t>
+      </w:r>
+    </w:p>
     <w:p/>
     <w:p>
       <w:pPr>
@@ -502,30 +342,150 @@
         <w:rPr>
           <w:lang w:val="en-US"/>
         </w:rPr>
-        <w:t xml:space="preserve">Letztes Wochenende: </w:t>
-      </w:r>
-    </w:p>
-    <w:p>
-      <w:pPr>
-        <w:rPr>
-          <w:lang w:val="en-US"/>
-        </w:rPr>
-      </w:pPr>
-    </w:p>
-    <w:p>
-      <w:pPr>
-        <w:rPr>
-          <w:lang w:val="en-US"/>
-        </w:rPr>
-      </w:pPr>
-    </w:p>
-    <w:p>
-      <w:pPr>
-        <w:rPr>
-          <w:lang w:val="en-US"/>
-        </w:rPr>
-      </w:pPr>
-    </w:p>
+        <w:t>Andi</w:t>
+      </w:r>
+    </w:p>
+    <w:p>
+      <w:pPr>
+        <w:pStyle w:val="Listenabsatz"/>
+        <w:numPr>
+          <w:ilvl w:val="0"/>
+          <w:numId w:val="1"/>
+        </w:numPr>
+      </w:pPr>
+      <w:r>
+        <w:t>EEGLearn – verwenden von ConvNets</w:t>
+      </w:r>
+      <w:r>
+        <w:t xml:space="preserve"> – vergleich mit fully connected (keras)</w:t>
+      </w:r>
+    </w:p>
+    <w:p>
+      <w:pPr>
+        <w:pStyle w:val="Listenabsatz"/>
+        <w:numPr>
+          <w:ilvl w:val="0"/>
+          <w:numId w:val="1"/>
+        </w:numPr>
+        <w:rPr>
+          <w:lang w:val="en-US"/>
+        </w:rPr>
+      </w:pPr>
+      <w:r>
+        <w:rPr>
+          <w:lang w:val="en-US"/>
+        </w:rPr>
+        <w:t xml:space="preserve">Abschnitt dazu im Report schreiben </w:t>
+      </w:r>
+    </w:p>
+    <w:p>
+      <w:pPr>
+        <w:pStyle w:val="Listenabsatz"/>
+        <w:numPr>
+          <w:ilvl w:val="0"/>
+          <w:numId w:val="1"/>
+        </w:numPr>
+      </w:pPr>
+      <w:r>
+        <w:t>Code checken -&gt; warum w</w:t>
+      </w:r>
+      <w:r>
+        <w:t>e</w:t>
+      </w:r>
+      <w:r>
+        <w:t>rden so viele 1ser predicted?</w:t>
+      </w:r>
+    </w:p>
+    <w:p>
+      <w:pPr>
+        <w:pStyle w:val="Listenabsatz"/>
+        <w:numPr>
+          <w:ilvl w:val="0"/>
+          <w:numId w:val="1"/>
+        </w:numPr>
+      </w:pPr>
+      <w:r>
+        <w:t>Chapter in report: warum NN, Gradient Boosting</w:t>
+      </w:r>
+    </w:p>
+    <w:p>
+      <w:pPr>
+        <w:pStyle w:val="Listenabsatz"/>
+        <w:numPr>
+          <w:ilvl w:val="0"/>
+          <w:numId w:val="1"/>
+        </w:numPr>
+      </w:pPr>
+    </w:p>
+    <w:p/>
+    <w:p>
+      <w:pPr>
+        <w:rPr>
+          <w:lang w:val="en-US"/>
+        </w:rPr>
+      </w:pPr>
+      <w:r>
+        <w:rPr>
+          <w:lang w:val="en-US"/>
+        </w:rPr>
+        <w:t>Claas</w:t>
+      </w:r>
+    </w:p>
+    <w:p>
+      <w:pPr>
+        <w:pStyle w:val="Listenabsatz"/>
+        <w:numPr>
+          <w:ilvl w:val="0"/>
+          <w:numId w:val="1"/>
+        </w:numPr>
+      </w:pPr>
+      <w:r>
+        <w:t xml:space="preserve">Introduction und problem statement schreiben (vgl. </w:t>
+      </w:r>
+      <w:r>
+        <w:t>report in git)</w:t>
+      </w:r>
+    </w:p>
+    <w:p>
+      <w:pPr>
+        <w:pStyle w:val="Listenabsatz"/>
+        <w:numPr>
+          <w:ilvl w:val="0"/>
+          <w:numId w:val="1"/>
+        </w:numPr>
+        <w:rPr>
+          <w:strike/>
+        </w:rPr>
+      </w:pPr>
+      <w:r>
+        <w:rPr>
+          <w:strike/>
+        </w:rPr>
+        <w:t>Cross validation (siehe Diskussion im Forum)</w:t>
+      </w:r>
+      <w:r>
+        <w:rPr>
+          <w:strike/>
+        </w:rPr>
+        <w:t xml:space="preserve"> </w:t>
+      </w:r>
+      <w:r>
+        <w:t>nicht nötig</w:t>
+      </w:r>
+    </w:p>
+    <w:p>
+      <w:pPr>
+        <w:pStyle w:val="Listenabsatz"/>
+        <w:numPr>
+          <w:ilvl w:val="0"/>
+          <w:numId w:val="1"/>
+        </w:numPr>
+      </w:pPr>
+    </w:p>
+    <w:p/>
+    <w:p/>
+    <w:p/>
+    <w:p/>
     <w:p>
       <w:pPr>
         <w:rPr>

</xml_diff>